<commit_message>
docs: Se actualiza requerimientos del proyecto.
</commit_message>
<xml_diff>
--- a/Documentacion/River Lingerie.docx
+++ b/Documentacion/River Lingerie.docx
@@ -70,7 +70,10 @@
     </w:p>
     <w:p>
       <w:r>
-        <w:t xml:space="preserve">También se desea mejorar el control y administración con una plataforma que organice por empresas y pedidos sus necesidades para llevar un óptimo control del sistema de negocio que maneje. </w:t>
+        <w:t>También se desea mejorar el control y administración con una platafo</w:t>
+      </w:r>
+      <w:r>
+        <w:t xml:space="preserve">rma que organice por empresas y/o almacenes los pedidos llevando un óptimo control de los precios que se le dan y las referencias del producto que se esté manejando. </w:t>
       </w:r>
     </w:p>
     <w:p/>
@@ -99,15 +102,19 @@
       <w:r>
         <w:t xml:space="preserve">Realizar una plataforma donde intervengan tres tipos de entidades, administrador, cliente mayorista y cliente bajo. Donde se pueda visualizar para el administrador, los negocios a los que tiene asignadas ventas y trabajos pendientes, y a su vez llegar un control de los productos existentes en la empresa y llevar un inventario </w:t>
       </w:r>
-      <w:proofErr w:type="spellStart"/>
-      <w:proofErr w:type="gramStart"/>
-      <w:r>
-        <w:t>mas</w:t>
-      </w:r>
-      <w:proofErr w:type="spellEnd"/>
-      <w:proofErr w:type="gramEnd"/>
+      <w:r>
+        <w:t>más</w:t>
+      </w:r>
       <w:r>
         <w:t xml:space="preserve"> riguroso y detallado.</w:t>
+      </w:r>
+      <w:r>
+        <w:t xml:space="preserve"> </w:t>
+      </w:r>
+    </w:p>
+    <w:p>
+      <w:r>
+        <w:t>También que el administrador tenga control de las ventas por almacén según los precios dados a cada quien y una previa visualización de los diseños.</w:t>
       </w:r>
       <w:bookmarkStart w:id="0" w:name="_GoBack"/>
       <w:bookmarkEnd w:id="0"/>

</xml_diff>